<commit_message>
Commit previo a entrega final del documento de Portafolio de Proyectos
</commit_message>
<xml_diff>
--- a/Guia de contenidos y apuntes.docx
+++ b/Guia de contenidos y apuntes.docx
@@ -127,7 +127,11 @@
         <w:t>“Durante el proceso de imputación, se consideró incluir una columna indicadora de datos faltantes para las variables bodega y estacionamiento. Sin embargo, dado que el patrón observado sugiere que los valores ausentes representan sistemáticamente la ausencia real de la característica (es decir, 0), y no errores aleatorios, se decidió no incluir dicha columna en el conjunto final, para evitar añadir ruido y complejidad innecesaria al modelo.”</w:t>
       </w:r>
     </w:p>
-    <w:p/>
+    <w:p>
+      <w:r>
+        <w:t>Para convertir los precios de pesos a uf se utilizo el valor 39036.45 indicar fecha.</w:t>
+      </w:r>
+    </w:p>
     <w:p>
       <w:r>
         <w:t>Reversibilidad y capacidad de auditabilidad de la imputación con columna indicadora de dato faltante.</w:t>
@@ -1986,6 +1990,7 @@
           <w:lang w:val="es-ES"/>
         </w:rPr>
       </w:pPr>
+      <w:bookmarkStart w:id="0" w:name="_Hlk201891690"/>
       <w:r>
         <w:rPr>
           <w:lang w:val="es-ES"/>
@@ -2009,6 +2014,7 @@
         <w:t>, hasta el entrenamiento y evaluación del modelo predictivo.</w:t>
       </w:r>
     </w:p>
+    <w:bookmarkEnd w:id="0"/>
     <w:p>
       <w:pPr>
         <w:rPr>
@@ -2650,7 +2656,16 @@
           <w:bCs/>
           <w:lang w:val="es-ES"/>
         </w:rPr>
-        <w:t xml:space="preserve">3.3.1. Marco Teórico: Bases de Datos de Grafos y </w:t>
+        <w:t>3.3.1</w:t>
+      </w:r>
+      <w:bookmarkStart w:id="1" w:name="_Hlk201888893"/>
+      <w:r>
+        <w:rPr>
+          <w:b/>
+          <w:bCs/>
+          <w:lang w:val="es-ES"/>
+        </w:rPr>
+        <w:t xml:space="preserve">. Marco Teórico: Bases de Datos de Grafos y </w:t>
       </w:r>
       <w:proofErr w:type="spellStart"/>
       <w:r>
@@ -3779,6 +3794,7 @@
         <w:t>Discusión sobre las implicaciones de los resultados obtenidos.</w:t>
       </w:r>
     </w:p>
+    <w:bookmarkEnd w:id="1"/>
     <w:p/>
     <w:sectPr>
       <w:pgSz w:w="11906" w:h="16838"/>

</xml_diff>